<commit_message>
plein de truc !
</commit_message>
<xml_diff>
--- a/rapport/Maxime_Rose_Memoire.docx
+++ b/rapport/Maxime_Rose_Memoire.docx
@@ -2,11 +2,7 @@
 <file path=word/document.xml><?xml version="1.0" encoding="utf-8"?>
 <w:document xmlns:ve="http://schemas.openxmlformats.org/markup-compatibility/2006" xmlns:o="urn:schemas-microsoft-com:office:office" xmlns:r="http://schemas.openxmlformats.org/officeDocument/2006/relationships" xmlns:m="http://schemas.openxmlformats.org/officeDocument/2006/math" xmlns:v="urn:schemas-microsoft-com:vml" xmlns:wp="http://schemas.openxmlformats.org/drawingml/2006/wordprocessingDrawing" xmlns:w10="urn:schemas-microsoft-com:office:word" xmlns:w="http://schemas.openxmlformats.org/wordprocessingml/2006/main" xmlns:wne="http://schemas.microsoft.com/office/word/2006/wordml">
   <w:body>
-    <w:p>
-      <w:r>
-        <w:t>Du cou</w:t>
-      </w:r>
-    </w:p>
+    <w:p/>
     <w:p/>
     <w:p/>
     <w:p/>
@@ -357,33 +353,22 @@
       <w:r>
         <w:rPr>
           <w:noProof/>
+          <w:szCs w:val="24"/>
           <w:lang w:eastAsia="fr-FR"/>
         </w:rPr>
         <w:drawing>
-          <wp:anchor distT="0" distB="0" distL="114300" distR="114300" simplePos="0" relativeHeight="251672576" behindDoc="0" locked="0" layoutInCell="1" allowOverlap="1">
+          <wp:anchor distT="36576" distB="36576" distL="36576" distR="36576" simplePos="0" relativeHeight="251685888" behindDoc="0" locked="0" layoutInCell="1" allowOverlap="1">
             <wp:simplePos x="0" y="0"/>
             <wp:positionH relativeFrom="column">
-              <wp:posOffset>5205730</wp:posOffset>
+              <wp:posOffset>1619885</wp:posOffset>
             </wp:positionH>
             <wp:positionV relativeFrom="paragraph">
-              <wp:posOffset>2199005</wp:posOffset>
+              <wp:posOffset>8999855</wp:posOffset>
             </wp:positionV>
-            <wp:extent cx="1314450" cy="1447800"/>
-            <wp:effectExtent l="0" t="0" r="0" b="0"/>
-            <wp:wrapThrough wrapText="bothSides">
-              <wp:wrapPolygon edited="0">
-                <wp:start x="18783" y="284"/>
-                <wp:lineTo x="626" y="853"/>
-                <wp:lineTo x="1252" y="20463"/>
-                <wp:lineTo x="20661" y="20463"/>
-                <wp:lineTo x="20974" y="18758"/>
-                <wp:lineTo x="20974" y="4832"/>
-                <wp:lineTo x="20661" y="853"/>
-                <wp:lineTo x="20348" y="284"/>
-                <wp:lineTo x="18783" y="284"/>
-              </wp:wrapPolygon>
-            </wp:wrapThrough>
-            <wp:docPr id="3" name="Image 2" descr="logoupjv-bleu.png"/>
+            <wp:extent cx="4500245" cy="928370"/>
+            <wp:effectExtent l="19050" t="0" r="0" b="0"/>
+            <wp:wrapNone/>
+            <wp:docPr id="13" name="Image 8"/>
             <wp:cNvGraphicFramePr>
               <a:graphicFrameLocks xmlns:a="http://schemas.openxmlformats.org/drawingml/2006/main" noChangeAspect="1"/>
             </wp:cNvGraphicFramePr>
@@ -391,23 +376,217 @@
               <a:graphicData uri="http://schemas.openxmlformats.org/drawingml/2006/picture">
                 <pic:pic xmlns:pic="http://schemas.openxmlformats.org/drawingml/2006/picture">
                   <pic:nvPicPr>
-                    <pic:cNvPr id="0" name="logoupjv-bleu.png"/>
-                    <pic:cNvPicPr/>
+                    <pic:cNvPr id="0" name="Picture 8"/>
+                    <pic:cNvPicPr>
+                      <a:picLocks noChangeAspect="1" noChangeArrowheads="1"/>
+                    </pic:cNvPicPr>
                   </pic:nvPicPr>
                   <pic:blipFill>
                     <a:blip r:embed="rId10" cstate="print"/>
+                    <a:srcRect/>
                     <a:stretch>
                       <a:fillRect/>
                     </a:stretch>
                   </pic:blipFill>
-                  <pic:spPr>
+                  <pic:spPr bwMode="auto">
                     <a:xfrm>
                       <a:off x="0" y="0"/>
-                      <a:ext cx="1314450" cy="1447800"/>
+                      <a:ext cx="4500245" cy="928370"/>
                     </a:xfrm>
                     <a:prstGeom prst="rect">
                       <a:avLst/>
                     </a:prstGeom>
+                    <a:noFill/>
+                    <a:ln w="9525" algn="in">
+                      <a:noFill/>
+                      <a:miter lim="800000"/>
+                      <a:headEnd/>
+                      <a:tailEnd/>
+                    </a:ln>
+                    <a:effectLst/>
+                  </pic:spPr>
+                </pic:pic>
+              </a:graphicData>
+            </a:graphic>
+          </wp:anchor>
+        </w:drawing>
+      </w:r>
+      <w:r>
+        <w:rPr>
+          <w:noProof/>
+          <w:szCs w:val="24"/>
+          <w:lang w:eastAsia="fr-FR"/>
+        </w:rPr>
+        <w:drawing>
+          <wp:anchor distT="36576" distB="36576" distL="36576" distR="36576" simplePos="0" relativeHeight="251682816" behindDoc="0" locked="0" layoutInCell="1" allowOverlap="1">
+            <wp:simplePos x="0" y="0"/>
+            <wp:positionH relativeFrom="column">
+              <wp:posOffset>17974945</wp:posOffset>
+            </wp:positionH>
+            <wp:positionV relativeFrom="paragraph">
+              <wp:posOffset>26875105</wp:posOffset>
+            </wp:positionV>
+            <wp:extent cx="2952115" cy="2943225"/>
+            <wp:effectExtent l="19050" t="0" r="635" b="0"/>
+            <wp:wrapNone/>
+            <wp:docPr id="10" name="Image 7" descr="Région_Picardie_(logo)"/>
+            <wp:cNvGraphicFramePr>
+              <a:graphicFrameLocks xmlns:a="http://schemas.openxmlformats.org/drawingml/2006/main" noChangeAspect="1"/>
+            </wp:cNvGraphicFramePr>
+            <a:graphic xmlns:a="http://schemas.openxmlformats.org/drawingml/2006/main">
+              <a:graphicData uri="http://schemas.openxmlformats.org/drawingml/2006/picture">
+                <pic:pic xmlns:pic="http://schemas.openxmlformats.org/drawingml/2006/picture">
+                  <pic:nvPicPr>
+                    <pic:cNvPr id="0" name="Picture 7" descr="Région_Picardie_(logo)"/>
+                    <pic:cNvPicPr>
+                      <a:picLocks noChangeAspect="1" noChangeArrowheads="1"/>
+                    </pic:cNvPicPr>
+                  </pic:nvPicPr>
+                  <pic:blipFill>
+                    <a:blip r:embed="rId11" cstate="print"/>
+                    <a:srcRect/>
+                    <a:stretch>
+                      <a:fillRect/>
+                    </a:stretch>
+                  </pic:blipFill>
+                  <pic:spPr bwMode="auto">
+                    <a:xfrm>
+                      <a:off x="0" y="0"/>
+                      <a:ext cx="2952115" cy="2943225"/>
+                    </a:xfrm>
+                    <a:prstGeom prst="rect">
+                      <a:avLst/>
+                    </a:prstGeom>
+                    <a:noFill/>
+                    <a:ln w="9525" algn="in">
+                      <a:noFill/>
+                      <a:miter lim="800000"/>
+                      <a:headEnd/>
+                      <a:tailEnd/>
+                    </a:ln>
+                    <a:effectLst/>
+                  </pic:spPr>
+                </pic:pic>
+              </a:graphicData>
+            </a:graphic>
+          </wp:anchor>
+        </w:drawing>
+      </w:r>
+      <w:r>
+        <w:rPr>
+          <w:noProof/>
+          <w:szCs w:val="24"/>
+          <w:lang w:eastAsia="fr-FR"/>
+        </w:rPr>
+        <w:drawing>
+          <wp:anchor distT="36576" distB="36576" distL="36576" distR="36576" simplePos="0" relativeHeight="251680768" behindDoc="0" locked="0" layoutInCell="1" allowOverlap="1">
+            <wp:simplePos x="0" y="0"/>
+            <wp:positionH relativeFrom="column">
+              <wp:posOffset>17974945</wp:posOffset>
+            </wp:positionH>
+            <wp:positionV relativeFrom="paragraph">
+              <wp:posOffset>26875105</wp:posOffset>
+            </wp:positionV>
+            <wp:extent cx="2952115" cy="2943225"/>
+            <wp:effectExtent l="19050" t="0" r="635" b="0"/>
+            <wp:wrapNone/>
+            <wp:docPr id="9" name="Image 6" descr="Région_Picardie_(logo)"/>
+            <wp:cNvGraphicFramePr>
+              <a:graphicFrameLocks xmlns:a="http://schemas.openxmlformats.org/drawingml/2006/main" noChangeAspect="1"/>
+            </wp:cNvGraphicFramePr>
+            <a:graphic xmlns:a="http://schemas.openxmlformats.org/drawingml/2006/main">
+              <a:graphicData uri="http://schemas.openxmlformats.org/drawingml/2006/picture">
+                <pic:pic xmlns:pic="http://schemas.openxmlformats.org/drawingml/2006/picture">
+                  <pic:nvPicPr>
+                    <pic:cNvPr id="0" name="Picture 6" descr="Région_Picardie_(logo)"/>
+                    <pic:cNvPicPr>
+                      <a:picLocks noChangeAspect="1" noChangeArrowheads="1"/>
+                    </pic:cNvPicPr>
+                  </pic:nvPicPr>
+                  <pic:blipFill>
+                    <a:blip r:embed="rId11" cstate="print"/>
+                    <a:srcRect/>
+                    <a:stretch>
+                      <a:fillRect/>
+                    </a:stretch>
+                  </pic:blipFill>
+                  <pic:spPr bwMode="auto">
+                    <a:xfrm>
+                      <a:off x="0" y="0"/>
+                      <a:ext cx="2952115" cy="2943225"/>
+                    </a:xfrm>
+                    <a:prstGeom prst="rect">
+                      <a:avLst/>
+                    </a:prstGeom>
+                    <a:noFill/>
+                    <a:ln w="9525" algn="in">
+                      <a:noFill/>
+                      <a:miter lim="800000"/>
+                      <a:headEnd/>
+                      <a:tailEnd/>
+                    </a:ln>
+                    <a:effectLst/>
+                  </pic:spPr>
+                </pic:pic>
+              </a:graphicData>
+            </a:graphic>
+          </wp:anchor>
+        </w:drawing>
+      </w:r>
+      <w:r>
+        <w:rPr>
+          <w:noProof/>
+          <w:szCs w:val="24"/>
+          <w:lang w:eastAsia="fr-FR"/>
+        </w:rPr>
+        <w:drawing>
+          <wp:anchor distT="36576" distB="36576" distL="36576" distR="36576" simplePos="0" relativeHeight="251678720" behindDoc="0" locked="0" layoutInCell="1" allowOverlap="1">
+            <wp:simplePos x="0" y="0"/>
+            <wp:positionH relativeFrom="column">
+              <wp:posOffset>17974945</wp:posOffset>
+            </wp:positionH>
+            <wp:positionV relativeFrom="paragraph">
+              <wp:posOffset>26875105</wp:posOffset>
+            </wp:positionV>
+            <wp:extent cx="2952115" cy="2943225"/>
+            <wp:effectExtent l="19050" t="0" r="635" b="0"/>
+            <wp:wrapNone/>
+            <wp:docPr id="8" name="Image 5" descr="Région_Picardie_(logo)"/>
+            <wp:cNvGraphicFramePr>
+              <a:graphicFrameLocks xmlns:a="http://schemas.openxmlformats.org/drawingml/2006/main" noChangeAspect="1"/>
+            </wp:cNvGraphicFramePr>
+            <a:graphic xmlns:a="http://schemas.openxmlformats.org/drawingml/2006/main">
+              <a:graphicData uri="http://schemas.openxmlformats.org/drawingml/2006/picture">
+                <pic:pic xmlns:pic="http://schemas.openxmlformats.org/drawingml/2006/picture">
+                  <pic:nvPicPr>
+                    <pic:cNvPr id="0" name="Picture 5" descr="Région_Picardie_(logo)"/>
+                    <pic:cNvPicPr>
+                      <a:picLocks noChangeAspect="1" noChangeArrowheads="1"/>
+                    </pic:cNvPicPr>
+                  </pic:nvPicPr>
+                  <pic:blipFill>
+                    <a:blip r:embed="rId11" cstate="print"/>
+                    <a:srcRect/>
+                    <a:stretch>
+                      <a:fillRect/>
+                    </a:stretch>
+                  </pic:blipFill>
+                  <pic:spPr bwMode="auto">
+                    <a:xfrm>
+                      <a:off x="0" y="0"/>
+                      <a:ext cx="2952115" cy="2943225"/>
+                    </a:xfrm>
+                    <a:prstGeom prst="rect">
+                      <a:avLst/>
+                    </a:prstGeom>
+                    <a:noFill/>
+                    <a:ln w="9525" algn="in">
+                      <a:noFill/>
+                      <a:miter lim="800000"/>
+                      <a:headEnd/>
+                      <a:tailEnd/>
+                    </a:ln>
+                    <a:effectLst/>
                   </pic:spPr>
                 </pic:pic>
               </a:graphicData>
@@ -572,77 +751,6 @@
           <w:r>
             <w:fldChar w:fldCharType="separate"/>
           </w:r>
-          <w:hyperlink w:anchor="_Toc456965547" w:history="1">
-            <w:r>
-              <w:rPr>
-                <w:rStyle w:val="Lienhypertexte"/>
-                <w:noProof/>
-              </w:rPr>
-              <w:t>Mise à jour Open Framework.</w:t>
-            </w:r>
-            <w:r>
-              <w:rPr>
-                <w:noProof/>
-                <w:webHidden/>
-              </w:rPr>
-              <w:tab/>
-            </w:r>
-            <w:r>
-              <w:rPr>
-                <w:noProof/>
-                <w:webHidden/>
-              </w:rPr>
-              <w:fldChar w:fldCharType="begin"/>
-            </w:r>
-            <w:r>
-              <w:rPr>
-                <w:noProof/>
-                <w:webHidden/>
-              </w:rPr>
-              <w:instrText xml:space="preserve"> PAGEREF _Toc456965547 \h </w:instrText>
-            </w:r>
-            <w:r>
-              <w:rPr>
-                <w:noProof/>
-                <w:webHidden/>
-              </w:rPr>
-            </w:r>
-            <w:r>
-              <w:rPr>
-                <w:noProof/>
-                <w:webHidden/>
-              </w:rPr>
-              <w:fldChar w:fldCharType="separate"/>
-            </w:r>
-            <w:r>
-              <w:rPr>
-                <w:noProof/>
-                <w:webHidden/>
-              </w:rPr>
-              <w:t>1</w:t>
-            </w:r>
-            <w:r>
-              <w:rPr>
-                <w:noProof/>
-                <w:webHidden/>
-              </w:rPr>
-              <w:fldChar w:fldCharType="end"/>
-            </w:r>
-          </w:hyperlink>
-        </w:p>
-        <w:p>
-          <w:pPr>
-            <w:pStyle w:val="TM1"/>
-            <w:tabs>
-              <w:tab w:val="right" w:leader="dot" w:pos="9062"/>
-            </w:tabs>
-            <w:rPr>
-              <w:rFonts w:asciiTheme="minorHAnsi" w:eastAsiaTheme="minorEastAsia" w:hAnsiTheme="minorHAnsi"/>
-              <w:noProof/>
-              <w:sz w:val="22"/>
-              <w:lang w:eastAsia="fr-FR"/>
-            </w:rPr>
-          </w:pPr>
           <w:hyperlink w:anchor="_Toc456965548" w:history="1">
             <w:r>
               <w:rPr>
@@ -1150,7 +1258,7 @@
                 <w:noProof/>
                 <w:webHidden/>
               </w:rPr>
-              <w:t>7</w:t>
+              <w:t>8</w:t>
             </w:r>
             <w:r>
               <w:rPr>
@@ -1238,7 +1346,7 @@
                 <w:noProof/>
                 <w:webHidden/>
               </w:rPr>
-              <w:t>7</w:t>
+              <w:t>8</w:t>
             </w:r>
             <w:r>
               <w:rPr>
@@ -1313,20 +1421,16 @@
                 <w:noProof/>
                 <w:webHidden/>
               </w:rPr>
-            </w:r>
-            <w:r>
-              <w:rPr>
-                <w:noProof/>
-                <w:webHidden/>
-              </w:rPr>
               <w:fldChar w:fldCharType="separate"/>
             </w:r>
             <w:r>
               <w:rPr>
-                <w:noProof/>
-                <w:webHidden/>
-              </w:rPr>
-              <w:t>7</w:t>
+                <w:b/>
+                <w:bCs/>
+                <w:noProof/>
+                <w:webHidden/>
+              </w:rPr>
+              <w:t>Erreur ! Signet non défini.</w:t>
             </w:r>
             <w:r>
               <w:rPr>
@@ -1414,7 +1518,7 @@
                 <w:noProof/>
                 <w:webHidden/>
               </w:rPr>
-              <w:t>7</w:t>
+              <w:t>10</w:t>
             </w:r>
             <w:r>
               <w:rPr>
@@ -1502,7 +1606,7 @@
                 <w:noProof/>
                 <w:webHidden/>
               </w:rPr>
-              <w:t>7</w:t>
+              <w:t>10</w:t>
             </w:r>
             <w:r>
               <w:rPr>
@@ -1590,7 +1694,7 @@
                 <w:noProof/>
                 <w:webHidden/>
               </w:rPr>
-              <w:t>7</w:t>
+              <w:t>10</w:t>
             </w:r>
             <w:r>
               <w:rPr>
@@ -1661,7 +1765,7 @@
                 <w:noProof/>
                 <w:webHidden/>
               </w:rPr>
-              <w:t>8</w:t>
+              <w:t>11</w:t>
             </w:r>
             <w:r>
               <w:rPr>
@@ -1819,15 +1923,13 @@
         <w:t xml:space="preserve"> business team des Nouvelles Technologies de l’Information et de l’Internet</w:t>
       </w:r>
       <w:r>
-        <w:t>, et plus particulièrement de l’équipe IT-</w:t>
-      </w:r>
-      <w:proofErr w:type="spellStart"/>
-      <w:r>
-        <w:t>ToolBox</w:t>
-      </w:r>
-      <w:proofErr w:type="spellEnd"/>
-      <w:r>
-        <w:t xml:space="preserve">. Cette équipe est </w:t>
+        <w:t>, et plu</w:t>
+      </w:r>
+      <w:r>
+        <w:t>s particulièrement de l’équipe iT-Toolb</w:t>
+      </w:r>
+      <w:r>
+        <w:t xml:space="preserve">ox. Cette équipe est </w:t>
       </w:r>
       <w:r>
         <w:t>composée</w:t>
@@ -1840,6 +1942,15 @@
       </w:r>
       <w:r>
         <w:t>, 2 alternants, et 5 stagiaires.</w:t>
+      </w:r>
+      <w:r>
+        <w:t> </w:t>
+      </w:r>
+      <w:r>
+        <w:rPr>
+          <w:b/>
+        </w:rPr>
+        <w:t>??????</w:t>
       </w:r>
     </w:p>
     <w:p>
@@ -1867,6 +1978,7 @@
                   </w:pPr>
                   <w:bookmarkStart w:id="7" w:name="_Ref422245465"/>
                   <w:bookmarkStart w:id="8" w:name="_Ref422245453"/>
+                  <w:bookmarkStart w:id="9" w:name="_Toc457919389"/>
                   <w:r>
                     <w:rPr>
                       <w:sz w:val="20"/>
@@ -1911,7 +2023,7 @@
                     </w:rPr>
                     <w:t> </w:t>
                   </w:r>
-                  <w:bookmarkStart w:id="9" w:name="_Ref422245444"/>
+                  <w:bookmarkStart w:id="10" w:name="_Ref422245444"/>
                   <w:r>
                     <w:rPr>
                       <w:sz w:val="20"/>
@@ -1920,6 +2032,7 @@
                   </w:r>
                   <w:bookmarkEnd w:id="8"/>
                   <w:bookmarkEnd w:id="9"/>
+                  <w:bookmarkEnd w:id="10"/>
                 </w:p>
               </w:txbxContent>
             </v:textbox>
@@ -1967,7 +2080,7 @@
                     <pic:cNvPicPr/>
                   </pic:nvPicPr>
                   <pic:blipFill>
-                    <a:blip r:embed="rId11" cstate="print">
+                    <a:blip r:embed="rId12" cstate="print">
                       <a:extLst>
                         <a:ext uri="{28A0092B-C50C-407E-A947-70E740481C1C}">
                           <a14:useLocalDpi xmlns="" xmlns:wpc="http://schemas.microsoft.com/office/word/2010/wordprocessingCanvas" xmlns:mc="http://schemas.openxmlformats.org/markup-compatibility/2006" xmlns:o="urn:schemas-microsoft-com:office:office" xmlns:v="urn:schemas-microsoft-com:vml" xmlns:wp14="http://schemas.microsoft.com/office/word/2010/wordprocessingDrawing" xmlns:w10="urn:schemas-microsoft-com:office:word" xmlns:w="http://schemas.openxmlformats.org/wordprocessingml/2006/main" xmlns:w14="http://schemas.microsoft.com/office/word/2010/wordml" xmlns:wpg="http://schemas.microsoft.com/office/word/2010/wordprocessingGroup" xmlns:wpi="http://schemas.microsoft.com/office/word/2010/wordprocessingInk" xmlns:wps="http://schemas.microsoft.com/office/word/2010/wordprocessingShape" xmlns:a14="http://schemas.microsoft.com/office/drawing/2010/main" val="0"/>
@@ -2001,12 +2114,12 @@
       <w:pPr>
         <w:pStyle w:val="Titre1"/>
       </w:pPr>
-      <w:bookmarkStart w:id="10" w:name="_Toc456965550"/>
+      <w:bookmarkStart w:id="11" w:name="_Toc456965550"/>
       <w:r>
         <w:lastRenderedPageBreak/>
         <w:t>Introduction</w:t>
       </w:r>
-      <w:bookmarkEnd w:id="10"/>
+      <w:bookmarkEnd w:id="11"/>
     </w:p>
     <w:p/>
     <w:p>
@@ -2106,18 +2219,41 @@
         <w:t>, je vais vous présenter</w:t>
       </w:r>
       <w:r>
-        <w:t xml:space="preserve"> les différentes missions qui m’ont été </w:t>
+        <w:t xml:space="preserve"> les </w:t>
+      </w:r>
+      <w:r>
+        <w:t xml:space="preserve">méthodes de travails que j’ai pu utiliser ainsi que les </w:t>
+      </w:r>
+      <w:r>
+        <w:t xml:space="preserve">différentes missions qui m’ont été </w:t>
       </w:r>
       <w:r>
         <w:t>attribuées</w:t>
       </w:r>
       <w:r>
+        <w:t xml:space="preserve">. </w:t>
+      </w:r>
+    </w:p>
+    <w:p>
+      <w:pPr>
+        <w:ind w:firstLine="567"/>
+      </w:pPr>
+      <w:r>
         <w:t>………………</w:t>
       </w:r>
       <w:r>
-        <w:t xml:space="preserve"> [Résumé des parties</w:t>
-      </w:r>
-      <w:r>
+        <w:t xml:space="preserve"> </w:t>
+      </w:r>
+      <w:r>
+        <w:rPr>
+          <w:b/>
+        </w:rPr>
+        <w:t>[Résumé des parties</w:t>
+      </w:r>
+      <w:r>
+        <w:rPr>
+          <w:b/>
+        </w:rPr>
         <w:t>]</w:t>
       </w:r>
       <w:r>
@@ -2179,15 +2315,13 @@
       </w:r>
       <w:proofErr w:type="spellEnd"/>
       <w:r>
-        <w:t xml:space="preserve"> : Git (au </w:t>
-      </w:r>
-      <w:proofErr w:type="spellStart"/>
-      <w:r>
-        <w:t>debut</w:t>
-      </w:r>
-      <w:proofErr w:type="spellEnd"/>
-      <w:r>
-        <w:t xml:space="preserve"> SVN)</w:t>
+        <w:t xml:space="preserve"> : Git (au d</w:t>
+      </w:r>
+      <w:r>
+        <w:t>é</w:t>
+      </w:r>
+      <w:r>
+        <w:t>but SVN)</w:t>
       </w:r>
     </w:p>
     <w:p>
@@ -2217,7 +2351,7 @@
       <w:pPr>
         <w:pStyle w:val="Titre1"/>
       </w:pPr>
-      <w:bookmarkStart w:id="11" w:name="_Toc456965551"/>
+      <w:bookmarkStart w:id="12" w:name="_Toc456965551"/>
       <w:r>
         <w:lastRenderedPageBreak/>
         <w:t xml:space="preserve">Le </w:t>
@@ -2225,7 +2359,7 @@
       <w:r>
         <w:t>sujet de stage</w:t>
       </w:r>
-      <w:bookmarkEnd w:id="11"/>
+      <w:bookmarkEnd w:id="12"/>
     </w:p>
     <w:p/>
     <w:p>
@@ -2253,15 +2387,13 @@
         <w:t>nommée</w:t>
       </w:r>
       <w:r>
+        <w:t xml:space="preserve"> Open</w:t>
+      </w:r>
+      <w:r>
         <w:t xml:space="preserve"> </w:t>
       </w:r>
-      <w:proofErr w:type="spellStart"/>
-      <w:r>
-        <w:t>OpenFramework</w:t>
-      </w:r>
-      <w:proofErr w:type="spellEnd"/>
-      <w:r>
-        <w:t xml:space="preserve"> (OF) qui permet de collecter des flux dans le parc d’application d’une entreprise. Ce grand nombre de </w:t>
+      <w:r>
+        <w:t xml:space="preserve">Framework (OF) qui permet de collecter des flux dans le parc d’application d’une entreprise. Ce grand nombre de </w:t>
       </w:r>
       <w:r>
         <w:t>données</w:t>
@@ -2371,8 +2503,89 @@
       <w:r>
         <w:t xml:space="preserve"> dans l’interface web</w:t>
       </w:r>
-    </w:p>
-    <w:p>
+      <w:r>
+        <w:t>.</w:t>
+      </w:r>
+      <w:r>
+        <w:rPr>
+          <w:szCs w:val="24"/>
+        </w:rPr>
+        <w:t xml:space="preserve"> </w:t>
+      </w:r>
+      <w:r>
+        <w:rPr>
+          <w:noProof/>
+          <w:szCs w:val="24"/>
+          <w:lang w:eastAsia="fr-FR"/>
+        </w:rPr>
+        <w:drawing>
+          <wp:anchor distT="36576" distB="36576" distL="36576" distR="36576" simplePos="0" relativeHeight="251676672" behindDoc="0" locked="0" layoutInCell="1" allowOverlap="1">
+            <wp:simplePos x="0" y="0"/>
+            <wp:positionH relativeFrom="column">
+              <wp:posOffset>17974945</wp:posOffset>
+            </wp:positionH>
+            <wp:positionV relativeFrom="paragraph">
+              <wp:posOffset>26875105</wp:posOffset>
+            </wp:positionV>
+            <wp:extent cx="2952115" cy="2943225"/>
+            <wp:effectExtent l="19050" t="0" r="635" b="0"/>
+            <wp:wrapNone/>
+            <wp:docPr id="6" name="Image 4" descr="Région_Picardie_(logo)"/>
+            <wp:cNvGraphicFramePr>
+              <a:graphicFrameLocks xmlns:a="http://schemas.openxmlformats.org/drawingml/2006/main" noChangeAspect="1"/>
+            </wp:cNvGraphicFramePr>
+            <a:graphic xmlns:a="http://schemas.openxmlformats.org/drawingml/2006/main">
+              <a:graphicData uri="http://schemas.openxmlformats.org/drawingml/2006/picture">
+                <pic:pic xmlns:pic="http://schemas.openxmlformats.org/drawingml/2006/picture">
+                  <pic:nvPicPr>
+                    <pic:cNvPr id="0" name="Picture 4" descr="Région_Picardie_(logo)"/>
+                    <pic:cNvPicPr>
+                      <a:picLocks noChangeAspect="1" noChangeArrowheads="1"/>
+                    </pic:cNvPicPr>
+                  </pic:nvPicPr>
+                  <pic:blipFill>
+                    <a:blip r:embed="rId11" cstate="print"/>
+                    <a:srcRect/>
+                    <a:stretch>
+                      <a:fillRect/>
+                    </a:stretch>
+                  </pic:blipFill>
+                  <pic:spPr bwMode="auto">
+                    <a:xfrm>
+                      <a:off x="0" y="0"/>
+                      <a:ext cx="2952115" cy="2943225"/>
+                    </a:xfrm>
+                    <a:prstGeom prst="rect">
+                      <a:avLst/>
+                    </a:prstGeom>
+                    <a:noFill/>
+                    <a:ln w="9525" algn="in">
+                      <a:noFill/>
+                      <a:miter lim="800000"/>
+                      <a:headEnd/>
+                      <a:tailEnd/>
+                    </a:ln>
+                    <a:effectLst/>
+                  </pic:spPr>
+                </pic:pic>
+              </a:graphicData>
+            </a:graphic>
+          </wp:anchor>
+        </w:drawing>
+      </w:r>
+    </w:p>
+    <w:p>
+      <w:pPr>
+        <w:ind w:firstLine="567"/>
+      </w:pPr>
+      <w:r>
+        <w:t>L’année dernière pour mon stage de fin de licence, j’avais commencé à réaliser cette mise à jour d’OF. Je vais donc uniquement vous présenter ce que j’ai réalisé cette année.</w:t>
+      </w:r>
+    </w:p>
+    <w:p>
+      <w:pPr>
+        <w:ind w:firstLine="567"/>
+      </w:pPr>
       <w:r>
         <w:br w:type="page"/>
       </w:r>
@@ -2381,7 +2594,7 @@
       <w:pPr>
         <w:pStyle w:val="Titre1"/>
       </w:pPr>
-      <w:bookmarkStart w:id="12" w:name="_Toc456965552"/>
+      <w:bookmarkStart w:id="13" w:name="_Toc456965552"/>
       <w:r>
         <w:lastRenderedPageBreak/>
         <w:t>Le</w:t>
@@ -2392,7 +2605,7 @@
       <w:r>
         <w:t>en détail</w:t>
       </w:r>
-      <w:bookmarkEnd w:id="12"/>
+      <w:bookmarkEnd w:id="13"/>
     </w:p>
     <w:p>
       <w:pPr>
@@ -2408,10 +2621,10 @@
           <wp:anchor distT="0" distB="0" distL="114300" distR="114300" simplePos="0" relativeHeight="251674624" behindDoc="0" locked="0" layoutInCell="1" allowOverlap="1">
             <wp:simplePos x="0" y="0"/>
             <wp:positionH relativeFrom="column">
-              <wp:posOffset>1873250</wp:posOffset>
+              <wp:posOffset>2809240</wp:posOffset>
             </wp:positionH>
             <wp:positionV relativeFrom="paragraph">
-              <wp:posOffset>181610</wp:posOffset>
+              <wp:posOffset>116205</wp:posOffset>
             </wp:positionV>
             <wp:extent cx="1907540" cy="511175"/>
             <wp:effectExtent l="19050" t="0" r="0" b="0"/>
@@ -2442,7 +2655,7 @@
                     <pic:cNvPicPr/>
                   </pic:nvPicPr>
                   <pic:blipFill>
-                    <a:blip r:embed="rId12" cstate="print"/>
+                    <a:blip r:embed="rId13" cstate="print"/>
                     <a:stretch>
                       <a:fillRect/>
                     </a:stretch>
@@ -2467,7 +2680,7 @@
       <w:pPr>
         <w:pStyle w:val="Titre2"/>
       </w:pPr>
-      <w:bookmarkStart w:id="13" w:name="_Toc456965553"/>
+      <w:bookmarkStart w:id="14" w:name="_Toc456965553"/>
       <w:proofErr w:type="spellStart"/>
       <w:r>
         <w:t>iT</w:t>
@@ -2537,11 +2750,9 @@
           <w:numId w:val="10"/>
         </w:numPr>
       </w:pPr>
-      <w:proofErr w:type="spellStart"/>
-      <w:r>
-        <w:t>gerer</w:t>
-      </w:r>
-      <w:proofErr w:type="spellEnd"/>
+      <w:r>
+        <w:t>gérer</w:t>
+      </w:r>
       <w:r>
         <w:t xml:space="preserve"> son/ses projet(s), via </w:t>
       </w:r>
@@ -2593,6 +2804,9 @@
       </w:r>
       <w:proofErr w:type="spellEnd"/>
       <w:r>
+        <w:t xml:space="preserve"> intégré.</w:t>
+      </w:r>
+      <w:r>
         <w:t xml:space="preserve"> </w:t>
       </w:r>
     </w:p>
@@ -2616,11 +2830,9 @@
           <w:numId w:val="10"/>
         </w:numPr>
       </w:pPr>
-      <w:proofErr w:type="spellStart"/>
-      <w:r>
-        <w:t>verifier</w:t>
-      </w:r>
-      <w:proofErr w:type="spellEnd"/>
+      <w:r>
+        <w:t>vérifier</w:t>
+      </w:r>
       <w:r>
         <w:t xml:space="preserve"> la qualité du projet avec </w:t>
       </w:r>
@@ -2707,8 +2919,15 @@
     </w:p>
     <w:p/>
     <w:p/>
-    <w:p/>
-    <w:p/>
+    <w:p>
+      <w:pPr>
+        <w:spacing w:after="200"/>
+        <w:jc w:val="left"/>
+      </w:pPr>
+      <w:r>
+        <w:br w:type="page"/>
+      </w:r>
+    </w:p>
     <w:p>
       <w:pPr>
         <w:pStyle w:val="Titre2"/>
@@ -2716,21 +2935,21 @@
           <w:ilvl w:val="0"/>
           <w:numId w:val="0"/>
         </w:numPr>
-        <w:ind w:left="568"/>
       </w:pPr>
       <w:r>
         <w:rPr>
           <w:noProof/>
           <w:lang w:eastAsia="fr-FR"/>
         </w:rPr>
+        <w:lastRenderedPageBreak/>
         <w:drawing>
           <wp:anchor distT="0" distB="0" distL="114300" distR="114300" simplePos="0" relativeHeight="251673600" behindDoc="0" locked="0" layoutInCell="1" allowOverlap="1">
             <wp:simplePos x="0" y="0"/>
             <wp:positionH relativeFrom="column">
-              <wp:posOffset>1622425</wp:posOffset>
+              <wp:posOffset>2058035</wp:posOffset>
             </wp:positionH>
             <wp:positionV relativeFrom="paragraph">
-              <wp:posOffset>328295</wp:posOffset>
+              <wp:posOffset>-107315</wp:posOffset>
             </wp:positionV>
             <wp:extent cx="3507740" cy="783590"/>
             <wp:effectExtent l="19050" t="0" r="0" b="0"/>
@@ -2767,7 +2986,7 @@
                     <pic:cNvPicPr/>
                   </pic:nvPicPr>
                   <pic:blipFill>
-                    <a:blip r:embed="rId13" cstate="print"/>
+                    <a:blip r:embed="rId14" cstate="print"/>
                     <a:stretch>
                       <a:fillRect/>
                     </a:stretch>
@@ -2796,154 +3015,615 @@
       <w:r>
         <w:t>Redmine</w:t>
       </w:r>
-      <w:bookmarkEnd w:id="13"/>
-      <w:proofErr w:type="spellEnd"/>
-    </w:p>
-    <w:p/>
-    <w:p>
-      <w:pPr>
-        <w:ind w:firstLine="360"/>
-      </w:pPr>
-      <w:proofErr w:type="spellStart"/>
-      <w:r>
-        <w:t>Redmine</w:t>
-      </w:r>
-      <w:proofErr w:type="spellEnd"/>
-      <w:r>
-        <w:t xml:space="preserve"> est un outil de gestion de projet très complet</w:t>
-      </w:r>
-      <w:r>
-        <w:t xml:space="preserve"> et multi plateforme</w:t>
-      </w:r>
-    </w:p>
-    <w:p>
-      <w:pPr>
-        <w:pStyle w:val="Titre3"/>
-      </w:pPr>
-      <w:bookmarkStart w:id="14" w:name="_Toc456965554"/>
-      <w:proofErr w:type="spellStart"/>
-      <w:r>
-        <w:lastRenderedPageBreak/>
-        <w:t>Workflow</w:t>
-      </w:r>
       <w:bookmarkEnd w:id="14"/>
       <w:proofErr w:type="spellEnd"/>
     </w:p>
+    <w:p/>
+    <w:p>
+      <w:pPr>
+        <w:ind w:firstLine="360"/>
+      </w:pPr>
+      <w:proofErr w:type="spellStart"/>
+      <w:r>
+        <w:t>Redmine</w:t>
+      </w:r>
+      <w:proofErr w:type="spellEnd"/>
+      <w:r>
+        <w:t xml:space="preserve"> est un outil de gestion de projet très complet</w:t>
+      </w:r>
+      <w:r>
+        <w:t xml:space="preserve"> et multi plateforme</w:t>
+      </w:r>
+      <w:r>
+        <w:t>. Il peut gérer plusieurs projets</w:t>
+      </w:r>
+      <w:r>
+        <w:t>, le tout avec une gestion des droits.</w:t>
+      </w:r>
+    </w:p>
     <w:p>
       <w:pPr>
         <w:pStyle w:val="Titre3"/>
       </w:pPr>
-      <w:bookmarkStart w:id="15" w:name="_Toc456965555"/>
+      <w:bookmarkStart w:id="15" w:name="_Toc456965554"/>
+      <w:proofErr w:type="spellStart"/>
+      <w:r>
+        <w:t>Workflow</w:t>
+      </w:r>
+      <w:bookmarkEnd w:id="15"/>
+      <w:proofErr w:type="spellEnd"/>
+    </w:p>
+    <w:p/>
+    <w:p/>
+    <w:p>
+      <w:pPr>
+        <w:pStyle w:val="Titre3"/>
+      </w:pPr>
+      <w:bookmarkStart w:id="16" w:name="_Toc456965555"/>
       <w:r>
         <w:t>Utilisation</w:t>
       </w:r>
-      <w:bookmarkEnd w:id="15"/>
+      <w:bookmarkEnd w:id="16"/>
+    </w:p>
+    <w:p/>
+    <w:p>
+      <w:r>
+        <w:rPr>
+          <w:noProof/>
+          <w:lang w:eastAsia="fr-FR"/>
+        </w:rPr>
+        <w:drawing>
+          <wp:anchor distT="0" distB="0" distL="114300" distR="114300" simplePos="0" relativeHeight="251686912" behindDoc="0" locked="0" layoutInCell="1" allowOverlap="1">
+            <wp:simplePos x="0" y="0"/>
+            <wp:positionH relativeFrom="column">
+              <wp:posOffset>-899795</wp:posOffset>
+            </wp:positionH>
+            <wp:positionV relativeFrom="paragraph">
+              <wp:posOffset>701040</wp:posOffset>
+            </wp:positionV>
+            <wp:extent cx="7546340" cy="3962400"/>
+            <wp:effectExtent l="19050" t="0" r="0" b="0"/>
+            <wp:wrapThrough wrapText="bothSides">
+              <wp:wrapPolygon edited="0">
+                <wp:start x="-55" y="0"/>
+                <wp:lineTo x="-55" y="21496"/>
+                <wp:lineTo x="21593" y="21496"/>
+                <wp:lineTo x="21593" y="0"/>
+                <wp:lineTo x="-55" y="0"/>
+              </wp:wrapPolygon>
+            </wp:wrapThrough>
+            <wp:docPr id="23" name="Image 22" descr="redmine_nouvelle_demande.jpg"/>
+            <wp:cNvGraphicFramePr>
+              <a:graphicFrameLocks xmlns:a="http://schemas.openxmlformats.org/drawingml/2006/main" noChangeAspect="1"/>
+            </wp:cNvGraphicFramePr>
+            <a:graphic xmlns:a="http://schemas.openxmlformats.org/drawingml/2006/main">
+              <a:graphicData uri="http://schemas.openxmlformats.org/drawingml/2006/picture">
+                <pic:pic xmlns:pic="http://schemas.openxmlformats.org/drawingml/2006/picture">
+                  <pic:nvPicPr>
+                    <pic:cNvPr id="0" name="redmine_nouvelle_demande.jpg"/>
+                    <pic:cNvPicPr/>
+                  </pic:nvPicPr>
+                  <pic:blipFill>
+                    <a:blip r:embed="rId15" cstate="print"/>
+                    <a:stretch>
+                      <a:fillRect/>
+                    </a:stretch>
+                  </pic:blipFill>
+                  <pic:spPr>
+                    <a:xfrm>
+                      <a:off x="0" y="0"/>
+                      <a:ext cx="7546340" cy="3962400"/>
+                    </a:xfrm>
+                    <a:prstGeom prst="rect">
+                      <a:avLst/>
+                    </a:prstGeom>
+                  </pic:spPr>
+                </pic:pic>
+              </a:graphicData>
+            </a:graphic>
+          </wp:anchor>
+        </w:drawing>
+      </w:r>
+      <w:r>
+        <w:t>Pour chaque projet, on peut créer des demandes (tâches d’un projet), via cette interface :</w:t>
+      </w:r>
+    </w:p>
+    <w:p>
+      <w:r>
+        <w:rPr>
+          <w:noProof/>
+        </w:rPr>
+        <w:pict>
+          <v:shape id="_x0000_s1028" type="#_x0000_t202" style="position:absolute;left:0;text-align:left;margin-left:-69.75pt;margin-top:4.05pt;width:594.2pt;height:14.35pt;z-index:251689984" wrapcoords="-27 0 -27 20769 21600 20769 21600 0 -27 0" stroked="f">
+            <v:textbox style="mso-fit-shape-to-text:t" inset="0,0,0,0">
+              <w:txbxContent>
+                <w:p>
+                  <w:pPr>
+                    <w:pStyle w:val="Lgende"/>
+                    <w:rPr>
+                      <w:noProof/>
+                      <w:sz w:val="24"/>
+                    </w:rPr>
+                  </w:pPr>
+                  <w:bookmarkStart w:id="17" w:name="_Toc457919390"/>
+                  <w:r>
+                    <w:t xml:space="preserve">Figure </w:t>
+                  </w:r>
+                  <w:fldSimple w:instr=" SEQ Figure \* ARABIC ">
+                    <w:r>
+                      <w:rPr>
+                        <w:noProof/>
+                      </w:rPr>
+                      <w:t>2</w:t>
+                    </w:r>
+                  </w:fldSimple>
+                  <w:r>
+                    <w:t xml:space="preserve"> : Création d'une nouvelle demande </w:t>
+                  </w:r>
+                  <w:proofErr w:type="spellStart"/>
+                  <w:r>
+                    <w:t>Redmine</w:t>
+                  </w:r>
+                  <w:bookmarkEnd w:id="17"/>
+                  <w:proofErr w:type="spellEnd"/>
+                </w:p>
+              </w:txbxContent>
+            </v:textbox>
+            <w10:wrap type="through"/>
+          </v:shape>
+        </w:pict>
+      </w:r>
+      <w:r>
+        <w:t>Pour cette demande, on peut préciser le « </w:t>
+      </w:r>
+      <w:proofErr w:type="spellStart"/>
+      <w:r>
+        <w:rPr>
+          <w:b/>
+        </w:rPr>
+        <w:t>tracker</w:t>
+      </w:r>
+      <w:proofErr w:type="spellEnd"/>
+      <w:r>
+        <w:t xml:space="preserve"> » (Anomalie, Evolution, Assistance ou Administration). Etant donné que je participe à la mise à jour de Open Framework, je créé principalement des Evolutions. Mais pour d’autres projets, les </w:t>
+      </w:r>
+      <w:r>
+        <w:lastRenderedPageBreak/>
+        <w:t xml:space="preserve">clients peuvent soumettre des Anomalies, pour que les </w:t>
+      </w:r>
+      <w:r>
+        <w:t>développeurs</w:t>
+      </w:r>
+      <w:r>
+        <w:t xml:space="preserve"> puissent être </w:t>
+      </w:r>
+      <w:r>
+        <w:t>informés</w:t>
+      </w:r>
+      <w:r>
+        <w:t xml:space="preserve"> directement.</w:t>
+      </w:r>
+    </w:p>
+    <w:p>
+      <w:r>
+        <w:rPr>
+          <w:noProof/>
+        </w:rPr>
+        <w:pict>
+          <v:shape id="_x0000_s1030" type="#_x0000_t202" style="position:absolute;left:0;text-align:left;margin-left:-70.85pt;margin-top:138.4pt;width:594.2pt;height:12.85pt;z-index:251694080" wrapcoords="-27 0 -27 21150 21600 21150 21600 0 -27 0" stroked="f">
+            <v:textbox inset="0,0,0,0">
+              <w:txbxContent>
+                <w:p>
+                  <w:pPr>
+                    <w:pStyle w:val="Lgende"/>
+                    <w:rPr>
+                      <w:noProof/>
+                      <w:sz w:val="24"/>
+                    </w:rPr>
+                  </w:pPr>
+                  <w:bookmarkStart w:id="18" w:name="_Toc457919391"/>
+                  <w:r>
+                    <w:t xml:space="preserve">Figure </w:t>
+                  </w:r>
+                  <w:fldSimple w:instr=" SEQ Figure \* ARABIC ">
+                    <w:r>
+                      <w:rPr>
+                        <w:noProof/>
+                      </w:rPr>
+                      <w:t>3</w:t>
+                    </w:r>
+                  </w:fldSimple>
+                  <w:r>
+                    <w:t xml:space="preserve"> : Affichage d'une demande </w:t>
+                  </w:r>
+                  <w:proofErr w:type="spellStart"/>
+                  <w:r>
+                    <w:t>Redmine</w:t>
+                  </w:r>
+                  <w:bookmarkEnd w:id="18"/>
+                  <w:proofErr w:type="spellEnd"/>
+                </w:p>
+              </w:txbxContent>
+            </v:textbox>
+            <w10:wrap type="through"/>
+          </v:shape>
+        </w:pict>
+      </w:r>
+      <w:r>
+        <w:rPr>
+          <w:noProof/>
+          <w:lang w:eastAsia="fr-FR"/>
+        </w:rPr>
+        <w:drawing>
+          <wp:anchor distT="0" distB="0" distL="114300" distR="114300" simplePos="0" relativeHeight="251687936" behindDoc="0" locked="0" layoutInCell="1" allowOverlap="1">
+            <wp:simplePos x="0" y="0"/>
+            <wp:positionH relativeFrom="column">
+              <wp:posOffset>-899795</wp:posOffset>
+            </wp:positionH>
+            <wp:positionV relativeFrom="paragraph">
+              <wp:posOffset>1985645</wp:posOffset>
+            </wp:positionV>
+            <wp:extent cx="7546340" cy="3853180"/>
+            <wp:effectExtent l="19050" t="0" r="0" b="0"/>
+            <wp:wrapThrough wrapText="bothSides">
+              <wp:wrapPolygon edited="0">
+                <wp:start x="-55" y="0"/>
+                <wp:lineTo x="-55" y="21465"/>
+                <wp:lineTo x="21593" y="21465"/>
+                <wp:lineTo x="21593" y="0"/>
+                <wp:lineTo x="-55" y="0"/>
+              </wp:wrapPolygon>
+            </wp:wrapThrough>
+            <wp:docPr id="19" name="Image 11" descr="Redmine_demande.jpg"/>
+            <wp:cNvGraphicFramePr>
+              <a:graphicFrameLocks xmlns:a="http://schemas.openxmlformats.org/drawingml/2006/main" noChangeAspect="1"/>
+            </wp:cNvGraphicFramePr>
+            <a:graphic xmlns:a="http://schemas.openxmlformats.org/drawingml/2006/main">
+              <a:graphicData uri="http://schemas.openxmlformats.org/drawingml/2006/picture">
+                <pic:pic xmlns:pic="http://schemas.openxmlformats.org/drawingml/2006/picture">
+                  <pic:nvPicPr>
+                    <pic:cNvPr id="0" name="Redmine_demande.jpg"/>
+                    <pic:cNvPicPr/>
+                  </pic:nvPicPr>
+                  <pic:blipFill>
+                    <a:blip r:embed="rId16" cstate="print"/>
+                    <a:stretch>
+                      <a:fillRect/>
+                    </a:stretch>
+                  </pic:blipFill>
+                  <pic:spPr>
+                    <a:xfrm>
+                      <a:off x="0" y="0"/>
+                      <a:ext cx="7546340" cy="3853180"/>
+                    </a:xfrm>
+                    <a:prstGeom prst="rect">
+                      <a:avLst/>
+                    </a:prstGeom>
+                  </pic:spPr>
+                </pic:pic>
+              </a:graphicData>
+            </a:graphic>
+          </wp:anchor>
+        </w:drawing>
+      </w:r>
+      <w:r>
+        <w:rPr>
+          <w:noProof/>
+        </w:rPr>
+        <w:pict>
+          <v:shape id="_x0000_s1029" type="#_x0000_t202" style="position:absolute;left:0;text-align:left;margin-left:-69.35pt;margin-top:426pt;width:594.2pt;height:.05pt;z-index:251692032;mso-position-horizontal-relative:text;mso-position-vertical-relative:text" wrapcoords="27 -1137 -27 0 -27 20463 21627 20463 21655 20463 21682 18189 21682 -1137 27 -1137" stroked="f">
+            <v:shadow on="t" offset=",-1pt" offset2=",-6pt"/>
+            <v:textbox style="mso-fit-shape-to-text:t" inset="0,0,0,0">
+              <w:txbxContent>
+                <w:p/>
+              </w:txbxContent>
+            </v:textbox>
+            <w10:wrap type="through"/>
+          </v:shape>
+        </w:pict>
+      </w:r>
+      <w:r>
+        <w:t xml:space="preserve">On peut également préciser le </w:t>
+      </w:r>
+      <w:r>
+        <w:rPr>
+          <w:b/>
+        </w:rPr>
+        <w:t>statu</w:t>
+      </w:r>
+      <w:r>
+        <w:rPr>
+          <w:b/>
+        </w:rPr>
+        <w:t>t</w:t>
+      </w:r>
+      <w:r>
+        <w:t xml:space="preserve"> (Initialisé, En cours ou A traiter), la </w:t>
+      </w:r>
+      <w:r>
+        <w:rPr>
+          <w:b/>
+        </w:rPr>
+        <w:t>priorité</w:t>
+      </w:r>
+      <w:r>
+        <w:t xml:space="preserve"> (Mineure, Majeure, Normale ou Bloquante), a qui la demande est </w:t>
+      </w:r>
+      <w:r>
+        <w:rPr>
+          <w:b/>
+        </w:rPr>
+        <w:t>assigné</w:t>
+      </w:r>
+      <w:r>
+        <w:t xml:space="preserve">, les </w:t>
+      </w:r>
+      <w:r>
+        <w:rPr>
+          <w:b/>
+        </w:rPr>
+        <w:t>versions</w:t>
+      </w:r>
+      <w:r>
+        <w:t xml:space="preserve"> du projet, une </w:t>
+      </w:r>
+      <w:r>
+        <w:rPr>
+          <w:b/>
+        </w:rPr>
+        <w:t>tâche parente</w:t>
+      </w:r>
+      <w:r>
+        <w:t xml:space="preserve"> (</w:t>
+      </w:r>
+      <w:r>
+        <w:t>intéressant</w:t>
+      </w:r>
+      <w:r>
+        <w:t xml:space="preserve"> pour faire une hiérarchie de tâches)</w:t>
+      </w:r>
+      <w:r>
+        <w:t xml:space="preserve">, une </w:t>
+      </w:r>
+      <w:r>
+        <w:rPr>
+          <w:b/>
+        </w:rPr>
+        <w:t>date de début</w:t>
+      </w:r>
+      <w:r>
+        <w:t xml:space="preserve">, une </w:t>
+      </w:r>
+      <w:r>
+        <w:rPr>
+          <w:b/>
+        </w:rPr>
+        <w:t>échéance</w:t>
+      </w:r>
+      <w:r>
+        <w:t xml:space="preserve">, un </w:t>
+      </w:r>
+      <w:r>
+        <w:rPr>
+          <w:b/>
+        </w:rPr>
+        <w:t>temps estimé</w:t>
+      </w:r>
+      <w:r>
+        <w:t xml:space="preserve"> et le </w:t>
+      </w:r>
+      <w:r>
+        <w:rPr>
+          <w:b/>
+        </w:rPr>
+        <w:t>% réalisé</w:t>
+      </w:r>
+      <w:r>
+        <w:t xml:space="preserve"> (très important pour le </w:t>
+      </w:r>
+      <w:proofErr w:type="spellStart"/>
+      <w:r>
+        <w:t>workflow</w:t>
+      </w:r>
+      <w:proofErr w:type="spellEnd"/>
+      <w:r>
+        <w:t>)</w:t>
+      </w:r>
+      <w:r>
+        <w:t>. Je n’ai pas eu l’occasion de manipuler les autres paramètres, mais l</w:t>
+      </w:r>
+      <w:r>
+        <w:t xml:space="preserve">eurs noms sont assez explicites, et les champs peuvent changer en fonction du </w:t>
+      </w:r>
+      <w:proofErr w:type="spellStart"/>
+      <w:r>
+        <w:t>tracker</w:t>
+      </w:r>
+      <w:proofErr w:type="spellEnd"/>
+      <w:r>
+        <w:t>.</w:t>
+      </w:r>
+      <w:r>
+        <w:rPr>
+          <w:noProof/>
+          <w:lang w:eastAsia="fr-FR"/>
+        </w:rPr>
+        <w:t xml:space="preserve"> </w:t>
+      </w:r>
+    </w:p>
+    <w:p/>
+    <w:p>
+      <w:r>
+        <w:t xml:space="preserve">Sur cet écran, on peut voir </w:t>
+      </w:r>
+      <w:r>
+        <w:t xml:space="preserve">en </w:t>
+      </w:r>
+      <w:r>
+        <w:rPr>
+          <w:b/>
+        </w:rPr>
+        <w:t>1</w:t>
+      </w:r>
+      <w:r>
+        <w:t xml:space="preserve">, que cette demande possède une tâche parente avec son </w:t>
+      </w:r>
+      <w:r>
+        <w:t>numéro</w:t>
+      </w:r>
+      <w:r>
+        <w:t xml:space="preserve"> et son nom. Et en </w:t>
+      </w:r>
+      <w:r>
+        <w:rPr>
+          <w:b/>
+        </w:rPr>
+        <w:t>2</w:t>
+      </w:r>
+      <w:r>
+        <w:t xml:space="preserve">, on peut voir les commit sur git associé, et y </w:t>
+      </w:r>
+      <w:r>
+        <w:t>accéder</w:t>
+      </w:r>
+      <w:r>
+        <w:t xml:space="preserve"> directement.</w:t>
+      </w:r>
+    </w:p>
+    <w:p>
+      <w:pPr>
+        <w:spacing w:after="200"/>
+        <w:jc w:val="left"/>
+      </w:pPr>
+      <w:r>
+        <w:br w:type="page"/>
+      </w:r>
+    </w:p>
+    <w:p/>
+    <w:p>
+      <w:pPr>
+        <w:pStyle w:val="Titre2"/>
+      </w:pPr>
+      <w:bookmarkStart w:id="19" w:name="_Toc456965557"/>
+      <w:r>
+        <w:t xml:space="preserve"> </w:t>
+      </w:r>
+      <w:r>
+        <w:t>Open Framework</w:t>
+      </w:r>
+      <w:bookmarkEnd w:id="19"/>
     </w:p>
     <w:p>
       <w:pPr>
         <w:pStyle w:val="Titre3"/>
-      </w:pPr>
-      <w:bookmarkStart w:id="16" w:name="_Toc456965556"/>
+        <w:numPr>
+          <w:ilvl w:val="0"/>
+          <w:numId w:val="14"/>
+        </w:numPr>
+      </w:pPr>
+      <w:bookmarkStart w:id="20" w:name="_Toc456965558"/>
+      <w:r>
+        <w:t>Intro contexte</w:t>
+      </w:r>
+      <w:bookmarkEnd w:id="20"/>
+    </w:p>
+    <w:p>
+      <w:pPr>
+        <w:pStyle w:val="Titre3"/>
+      </w:pPr>
+      <w:bookmarkStart w:id="21" w:name="_Toc456965559"/>
+      <w:r>
+        <w:t>T</w:t>
+      </w:r>
+      <w:r>
+        <w:t>â</w:t>
+      </w:r>
+      <w:r>
+        <w:t xml:space="preserve">ches </w:t>
+      </w:r>
+      <w:r>
+        <w:t>à</w:t>
+      </w:r>
+      <w:r>
+        <w:t xml:space="preserve"> faire</w:t>
+      </w:r>
+      <w:bookmarkEnd w:id="21"/>
+    </w:p>
+    <w:p>
+      <w:pPr>
+        <w:pStyle w:val="Titre4"/>
+      </w:pPr>
+      <w:r>
+        <w:t>Vue recherche d’instance</w:t>
+      </w:r>
+    </w:p>
+    <w:p>
+      <w:pPr>
+        <w:pStyle w:val="Titre4"/>
+      </w:pPr>
       <w:proofErr w:type="spellStart"/>
       <w:r>
-        <w:t>Screenshot</w:t>
-      </w:r>
-      <w:bookmarkEnd w:id="16"/>
+        <w:t>Details</w:t>
+      </w:r>
       <w:proofErr w:type="spellEnd"/>
-    </w:p>
+      <w:r>
+        <w:t xml:space="preserve"> d’instance</w:t>
+      </w:r>
+    </w:p>
+    <w:p>
+      <w:pPr>
+        <w:pStyle w:val="Titre4"/>
+      </w:pPr>
+      <w:r>
+        <w:t xml:space="preserve">Recherche </w:t>
+      </w:r>
+      <w:proofErr w:type="spellStart"/>
+      <w:r>
+        <w:t>referentiels</w:t>
+      </w:r>
+      <w:proofErr w:type="spellEnd"/>
+    </w:p>
+    <w:p>
+      <w:pPr>
+        <w:pStyle w:val="Titre4"/>
+      </w:pPr>
+      <w:proofErr w:type="spellStart"/>
+      <w:r>
+        <w:t>Details</w:t>
+      </w:r>
+      <w:proofErr w:type="spellEnd"/>
+      <w:r>
+        <w:t xml:space="preserve"> </w:t>
+      </w:r>
+      <w:proofErr w:type="spellStart"/>
+      <w:r>
+        <w:t>referentiels</w:t>
+      </w:r>
+      <w:proofErr w:type="spellEnd"/>
+    </w:p>
+    <w:p/>
     <w:p>
       <w:pPr>
         <w:pStyle w:val="Titre2"/>
       </w:pPr>
-      <w:bookmarkStart w:id="17" w:name="_Toc456965557"/>
-      <w:r>
-        <w:t>Open Framework</w:t>
-      </w:r>
-      <w:bookmarkEnd w:id="17"/>
-    </w:p>
+      <w:proofErr w:type="spellStart"/>
+      <w:r>
+        <w:t>Framkit</w:t>
+      </w:r>
+      <w:proofErr w:type="spellEnd"/>
+    </w:p>
+    <w:p/>
     <w:p>
       <w:pPr>
         <w:pStyle w:val="Titre3"/>
-      </w:pPr>
-      <w:bookmarkStart w:id="18" w:name="_Toc456965558"/>
-      <w:r>
-        <w:t>Intro contexte</w:t>
-      </w:r>
-      <w:bookmarkEnd w:id="18"/>
-    </w:p>
-    <w:p>
-      <w:pPr>
-        <w:pStyle w:val="Titre3"/>
-      </w:pPr>
-      <w:bookmarkStart w:id="19" w:name="_Toc456965559"/>
-      <w:r>
-        <w:t>T</w:t>
-      </w:r>
-      <w:r>
-        <w:t>â</w:t>
-      </w:r>
-      <w:r>
-        <w:t xml:space="preserve">ches </w:t>
-      </w:r>
-      <w:r>
-        <w:t>à</w:t>
-      </w:r>
-      <w:r>
-        <w:t xml:space="preserve"> faire</w:t>
-      </w:r>
-      <w:bookmarkEnd w:id="19"/>
-    </w:p>
-    <w:p>
-      <w:pPr>
-        <w:pStyle w:val="Titre4"/>
-      </w:pPr>
-      <w:r>
-        <w:t>Vue recherche d’instance</w:t>
-      </w:r>
-    </w:p>
-    <w:p>
-      <w:pPr>
-        <w:pStyle w:val="Titre4"/>
-      </w:pPr>
-      <w:proofErr w:type="spellStart"/>
-      <w:r>
-        <w:t>Details</w:t>
-      </w:r>
-      <w:proofErr w:type="spellEnd"/>
-      <w:r>
-        <w:t xml:space="preserve"> d’instance</w:t>
-      </w:r>
-    </w:p>
-    <w:p>
-      <w:pPr>
-        <w:pStyle w:val="Titre4"/>
-      </w:pPr>
-      <w:r>
-        <w:t xml:space="preserve">Recherche </w:t>
-      </w:r>
-      <w:proofErr w:type="spellStart"/>
-      <w:r>
-        <w:t>referentiels</w:t>
-      </w:r>
-      <w:proofErr w:type="spellEnd"/>
-    </w:p>
-    <w:p>
-      <w:pPr>
-        <w:pStyle w:val="Titre4"/>
-      </w:pPr>
-      <w:proofErr w:type="spellStart"/>
-      <w:r>
-        <w:t>Details</w:t>
-      </w:r>
-      <w:proofErr w:type="spellEnd"/>
-      <w:r>
-        <w:t xml:space="preserve"> </w:t>
-      </w:r>
-      <w:proofErr w:type="spellStart"/>
-      <w:r>
-        <w:t>referentiels</w:t>
-      </w:r>
-      <w:proofErr w:type="spellEnd"/>
+        <w:numPr>
+          <w:ilvl w:val="0"/>
+          <w:numId w:val="15"/>
+        </w:numPr>
+      </w:pPr>
+      <w:r>
+        <w:t>Intro</w:t>
+      </w:r>
     </w:p>
     <w:p>
       <w:pPr>
@@ -2974,12 +3654,12 @@
       <w:pPr>
         <w:pStyle w:val="Titre1"/>
       </w:pPr>
-      <w:bookmarkStart w:id="20" w:name="_Toc456965560"/>
+      <w:bookmarkStart w:id="22" w:name="_Toc456965560"/>
       <w:r>
         <w:lastRenderedPageBreak/>
         <w:t>Conclusion</w:t>
       </w:r>
-      <w:bookmarkEnd w:id="20"/>
+      <w:bookmarkEnd w:id="22"/>
     </w:p>
     <w:p/>
     <w:p>
@@ -3081,15 +3761,255 @@
     </w:p>
     <w:p>
       <w:pPr>
+        <w:ind w:firstLine="708"/>
+      </w:pPr>
+    </w:p>
+    <w:p>
+      <w:pPr>
         <w:spacing w:after="200"/>
         <w:jc w:val="left"/>
       </w:pPr>
+      <w:r>
+        <w:br w:type="page"/>
+      </w:r>
+    </w:p>
+    <w:p>
+      <w:pPr>
+        <w:pStyle w:val="Tabledesillustrations"/>
+        <w:tabs>
+          <w:tab w:val="right" w:leader="dot" w:pos="9062"/>
+        </w:tabs>
+        <w:rPr>
+          <w:rFonts w:asciiTheme="minorHAnsi" w:eastAsiaTheme="minorEastAsia" w:hAnsiTheme="minorHAnsi"/>
+          <w:noProof/>
+          <w:sz w:val="22"/>
+          <w:lang w:eastAsia="fr-FR"/>
+        </w:rPr>
+      </w:pPr>
+      <w:r>
+        <w:lastRenderedPageBreak/>
+        <w:fldChar w:fldCharType="begin"/>
+      </w:r>
+      <w:r>
+        <w:instrText xml:space="preserve"> TOC \h \z \c "Figure" </w:instrText>
+      </w:r>
+      <w:r>
+        <w:fldChar w:fldCharType="separate"/>
+      </w:r>
+      <w:hyperlink r:id="rId17" w:anchor="_Toc457919389" w:history="1">
+        <w:r>
+          <w:rPr>
+            <w:rStyle w:val="Lienhypertexte"/>
+            <w:noProof/>
+          </w:rPr>
+          <w:t>Figure 1 : Principaux clients de CGI Nord.</w:t>
+        </w:r>
+        <w:r>
+          <w:rPr>
+            <w:noProof/>
+            <w:webHidden/>
+          </w:rPr>
+          <w:tab/>
+        </w:r>
+        <w:r>
+          <w:rPr>
+            <w:noProof/>
+            <w:webHidden/>
+          </w:rPr>
+          <w:fldChar w:fldCharType="begin"/>
+        </w:r>
+        <w:r>
+          <w:rPr>
+            <w:noProof/>
+            <w:webHidden/>
+          </w:rPr>
+          <w:instrText xml:space="preserve"> PAGEREF _Toc457919389 \h </w:instrText>
+        </w:r>
+        <w:r>
+          <w:rPr>
+            <w:noProof/>
+            <w:webHidden/>
+          </w:rPr>
+        </w:r>
+        <w:r>
+          <w:rPr>
+            <w:noProof/>
+            <w:webHidden/>
+          </w:rPr>
+          <w:fldChar w:fldCharType="separate"/>
+        </w:r>
+        <w:r>
+          <w:rPr>
+            <w:noProof/>
+            <w:webHidden/>
+          </w:rPr>
+          <w:t>4</w:t>
+        </w:r>
+        <w:r>
+          <w:rPr>
+            <w:noProof/>
+            <w:webHidden/>
+          </w:rPr>
+          <w:fldChar w:fldCharType="end"/>
+        </w:r>
+      </w:hyperlink>
+    </w:p>
+    <w:p>
+      <w:pPr>
+        <w:pStyle w:val="Tabledesillustrations"/>
+        <w:tabs>
+          <w:tab w:val="right" w:leader="dot" w:pos="9062"/>
+        </w:tabs>
+        <w:rPr>
+          <w:rFonts w:asciiTheme="minorHAnsi" w:eastAsiaTheme="minorEastAsia" w:hAnsiTheme="minorHAnsi"/>
+          <w:noProof/>
+          <w:sz w:val="22"/>
+          <w:lang w:eastAsia="fr-FR"/>
+        </w:rPr>
+      </w:pPr>
+      <w:hyperlink r:id="rId18" w:anchor="_Toc457919390" w:history="1">
+        <w:r>
+          <w:rPr>
+            <w:rStyle w:val="Lienhypertexte"/>
+            <w:noProof/>
+          </w:rPr>
+          <w:t>Figure 2 : Création d'une nouvelle demande Redmine</w:t>
+        </w:r>
+        <w:r>
+          <w:rPr>
+            <w:noProof/>
+            <w:webHidden/>
+          </w:rPr>
+          <w:tab/>
+        </w:r>
+        <w:r>
+          <w:rPr>
+            <w:noProof/>
+            <w:webHidden/>
+          </w:rPr>
+          <w:fldChar w:fldCharType="begin"/>
+        </w:r>
+        <w:r>
+          <w:rPr>
+            <w:noProof/>
+            <w:webHidden/>
+          </w:rPr>
+          <w:instrText xml:space="preserve"> PAGEREF _Toc457919390 \h </w:instrText>
+        </w:r>
+        <w:r>
+          <w:rPr>
+            <w:noProof/>
+            <w:webHidden/>
+          </w:rPr>
+        </w:r>
+        <w:r>
+          <w:rPr>
+            <w:noProof/>
+            <w:webHidden/>
+          </w:rPr>
+          <w:fldChar w:fldCharType="separate"/>
+        </w:r>
+        <w:r>
+          <w:rPr>
+            <w:noProof/>
+            <w:webHidden/>
+          </w:rPr>
+          <w:t>8</w:t>
+        </w:r>
+        <w:r>
+          <w:rPr>
+            <w:noProof/>
+            <w:webHidden/>
+          </w:rPr>
+          <w:fldChar w:fldCharType="end"/>
+        </w:r>
+      </w:hyperlink>
+    </w:p>
+    <w:p>
+      <w:pPr>
+        <w:pStyle w:val="Tabledesillustrations"/>
+        <w:tabs>
+          <w:tab w:val="right" w:leader="dot" w:pos="9062"/>
+        </w:tabs>
+        <w:rPr>
+          <w:rFonts w:asciiTheme="minorHAnsi" w:eastAsiaTheme="minorEastAsia" w:hAnsiTheme="minorHAnsi"/>
+          <w:noProof/>
+          <w:sz w:val="22"/>
+          <w:lang w:eastAsia="fr-FR"/>
+        </w:rPr>
+      </w:pPr>
+      <w:hyperlink r:id="rId19" w:anchor="_Toc457919391" w:history="1">
+        <w:r>
+          <w:rPr>
+            <w:rStyle w:val="Lienhypertexte"/>
+            <w:noProof/>
+          </w:rPr>
+          <w:t>Figure 3 : Affichage d'une demande Redmine</w:t>
+        </w:r>
+        <w:r>
+          <w:rPr>
+            <w:noProof/>
+            <w:webHidden/>
+          </w:rPr>
+          <w:tab/>
+        </w:r>
+        <w:r>
+          <w:rPr>
+            <w:noProof/>
+            <w:webHidden/>
+          </w:rPr>
+          <w:fldChar w:fldCharType="begin"/>
+        </w:r>
+        <w:r>
+          <w:rPr>
+            <w:noProof/>
+            <w:webHidden/>
+          </w:rPr>
+          <w:instrText xml:space="preserve"> PAGEREF _Toc457919391 \h </w:instrText>
+        </w:r>
+        <w:r>
+          <w:rPr>
+            <w:noProof/>
+            <w:webHidden/>
+          </w:rPr>
+        </w:r>
+        <w:r>
+          <w:rPr>
+            <w:noProof/>
+            <w:webHidden/>
+          </w:rPr>
+          <w:fldChar w:fldCharType="separate"/>
+        </w:r>
+        <w:r>
+          <w:rPr>
+            <w:noProof/>
+            <w:webHidden/>
+          </w:rPr>
+          <w:t>9</w:t>
+        </w:r>
+        <w:r>
+          <w:rPr>
+            <w:noProof/>
+            <w:webHidden/>
+          </w:rPr>
+          <w:fldChar w:fldCharType="end"/>
+        </w:r>
+      </w:hyperlink>
+    </w:p>
+    <w:p>
+      <w:pPr>
+        <w:spacing w:after="200"/>
+        <w:jc w:val="left"/>
+      </w:pPr>
+      <w:r>
+        <w:fldChar w:fldCharType="end"/>
+      </w:r>
     </w:p>
     <w:sectPr>
-      <w:headerReference w:type="default" r:id="rId14"/>
-      <w:footerReference w:type="default" r:id="rId15"/>
-      <w:headerReference w:type="first" r:id="rId16"/>
-      <w:footerReference w:type="first" r:id="rId17"/>
+      <w:headerReference w:type="default" r:id="rId20"/>
+      <w:footerReference w:type="default" r:id="rId21"/>
+      <w:headerReference w:type="first" r:id="rId22"/>
+      <w:footerReference w:type="first" r:id="rId23"/>
       <w:pgSz w:w="11906" w:h="16838"/>
       <w:pgMar w:top="1417" w:right="1417" w:bottom="1417" w:left="1417" w:header="1984" w:footer="709" w:gutter="0"/>
       <w:cols w:space="708"/>
@@ -3142,7 +4062,7 @@
         <w:lang w:eastAsia="fr-FR"/>
       </w:rPr>
       <w:pict>
-        <v:group id="Group 6" o:spid="_x0000_s2049" style="position:absolute;left:0;text-align:left;margin-left:-50.5pt;margin-top:4.95pt;width:554.9pt;height:31.2pt;z-index:-251640832" coordorigin="124,15952" coordsize="11098,624" o:gfxdata="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">
+        <v:group id="Group 6" o:spid="_x0000_s2049" style="position:absolute;left:0;text-align:left;margin-left:-50.5pt;margin-top:4.95pt;width:554.9pt;height:31.2pt;z-index:-251629568" coordorigin="124,15952" coordsize="11098,624" o:gfxdata="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">
           <v:rect id="Rectangle 157" o:spid="_x0000_s2052" style="position:absolute;left:210;top:16037;width:9776;height:454;visibility:visible" o:gfxdata="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" fillcolor="#e11937" stroked="f" strokecolor="#943634">
             <v:textbox>
               <w:txbxContent>
@@ -3231,7 +4151,7 @@
                       <w:noProof/>
                       <w:color w:val="FFFFFF" w:themeColor="background1"/>
                     </w:rPr>
-                    <w:t>7</w:t>
+                    <w:t>6</w:t>
                   </w:r>
                   <w:r>
                     <w:rPr>
@@ -3263,6 +4183,127 @@
     <w:r>
       <w:t>axime Rose - Mémoire d'alternance - 2015-2016</w:t>
     </w:r>
+    <w:r>
+      <w:t xml:space="preserve"> </w:t>
+    </w:r>
+    <w:r>
+      <w:rPr>
+        <w:noProof/>
+        <w:lang w:eastAsia="fr-FR"/>
+      </w:rPr>
+      <w:drawing>
+        <wp:anchor distT="0" distB="0" distL="114300" distR="114300" simplePos="0" relativeHeight="251681792" behindDoc="0" locked="0" layoutInCell="1" allowOverlap="1">
+          <wp:simplePos x="0" y="0"/>
+          <wp:positionH relativeFrom="column">
+            <wp:posOffset>3898084</wp:posOffset>
+          </wp:positionH>
+          <wp:positionV relativeFrom="paragraph">
+            <wp:posOffset>-868226</wp:posOffset>
+          </wp:positionV>
+          <wp:extent cx="1319892" cy="1295400"/>
+          <wp:effectExtent l="19050" t="0" r="0" b="0"/>
+          <wp:wrapThrough wrapText="bothSides">
+            <wp:wrapPolygon edited="0">
+              <wp:start x="-312" y="0"/>
+              <wp:lineTo x="-312" y="21282"/>
+              <wp:lineTo x="21517" y="21282"/>
+              <wp:lineTo x="21517" y="0"/>
+              <wp:lineTo x="-312" y="0"/>
+            </wp:wrapPolygon>
+          </wp:wrapThrough>
+          <wp:docPr id="20" name="Image 11" descr="Région_Picardie_(logo).svg.png"/>
+          <wp:cNvGraphicFramePr>
+            <a:graphicFrameLocks xmlns:a="http://schemas.openxmlformats.org/drawingml/2006/main" noChangeAspect="1"/>
+          </wp:cNvGraphicFramePr>
+          <a:graphic xmlns:a="http://schemas.openxmlformats.org/drawingml/2006/main">
+            <a:graphicData uri="http://schemas.openxmlformats.org/drawingml/2006/picture">
+              <pic:pic xmlns:pic="http://schemas.openxmlformats.org/drawingml/2006/picture">
+                <pic:nvPicPr>
+                  <pic:cNvPr id="0" name="Région_Picardie_(logo).svg.png"/>
+                  <pic:cNvPicPr/>
+                </pic:nvPicPr>
+                <pic:blipFill>
+                  <a:blip r:embed="rId1"/>
+                  <a:stretch>
+                    <a:fillRect/>
+                  </a:stretch>
+                </pic:blipFill>
+                <pic:spPr>
+                  <a:xfrm>
+                    <a:off x="0" y="0"/>
+                    <a:ext cx="1319530" cy="1295400"/>
+                  </a:xfrm>
+                  <a:prstGeom prst="rect">
+                    <a:avLst/>
+                  </a:prstGeom>
+                </pic:spPr>
+              </pic:pic>
+            </a:graphicData>
+          </a:graphic>
+        </wp:anchor>
+      </w:drawing>
+    </w:r>
+    <w:r>
+      <w:rPr>
+        <w:noProof/>
+        <w:lang w:eastAsia="fr-FR"/>
+      </w:rPr>
+      <w:drawing>
+        <wp:anchor distT="0" distB="0" distL="114300" distR="114300" simplePos="0" relativeHeight="251682816" behindDoc="0" locked="0" layoutInCell="1" allowOverlap="1">
+          <wp:simplePos x="0" y="0"/>
+          <wp:positionH relativeFrom="column">
+            <wp:posOffset>5207091</wp:posOffset>
+          </wp:positionH>
+          <wp:positionV relativeFrom="paragraph">
+            <wp:posOffset>-944426</wp:posOffset>
+          </wp:positionV>
+          <wp:extent cx="1317171" cy="1447800"/>
+          <wp:effectExtent l="0" t="0" r="0" b="0"/>
+          <wp:wrapThrough wrapText="bothSides">
+            <wp:wrapPolygon edited="0">
+              <wp:start x="18783" y="284"/>
+              <wp:lineTo x="626" y="853"/>
+              <wp:lineTo x="1252" y="20463"/>
+              <wp:lineTo x="20661" y="20463"/>
+              <wp:lineTo x="20974" y="18758"/>
+              <wp:lineTo x="20974" y="4832"/>
+              <wp:lineTo x="20661" y="853"/>
+              <wp:lineTo x="20348" y="284"/>
+              <wp:lineTo x="18783" y="284"/>
+            </wp:wrapPolygon>
+          </wp:wrapThrough>
+          <wp:docPr id="21" name="Image 2" descr="logoupjv-bleu.png"/>
+          <wp:cNvGraphicFramePr>
+            <a:graphicFrameLocks xmlns:a="http://schemas.openxmlformats.org/drawingml/2006/main" noChangeAspect="1"/>
+          </wp:cNvGraphicFramePr>
+          <a:graphic xmlns:a="http://schemas.openxmlformats.org/drawingml/2006/main">
+            <a:graphicData uri="http://schemas.openxmlformats.org/drawingml/2006/picture">
+              <pic:pic xmlns:pic="http://schemas.openxmlformats.org/drawingml/2006/picture">
+                <pic:nvPicPr>
+                  <pic:cNvPr id="0" name="logoupjv-bleu.png"/>
+                  <pic:cNvPicPr/>
+                </pic:nvPicPr>
+                <pic:blipFill>
+                  <a:blip r:embed="rId2" cstate="print"/>
+                  <a:stretch>
+                    <a:fillRect/>
+                  </a:stretch>
+                </pic:blipFill>
+                <pic:spPr>
+                  <a:xfrm>
+                    <a:off x="0" y="0"/>
+                    <a:ext cx="1314450" cy="1447800"/>
+                  </a:xfrm>
+                  <a:prstGeom prst="rect">
+                    <a:avLst/>
+                  </a:prstGeom>
+                </pic:spPr>
+              </pic:pic>
+            </a:graphicData>
+          </a:graphic>
+        </wp:anchor>
+      </w:drawing>
+    </w:r>
   </w:p>
 </w:ftr>
 </file>
@@ -3314,6 +4355,63 @@
     <w:pPr>
       <w:pStyle w:val="En-tte"/>
     </w:pPr>
+    <w:r>
+      <w:rPr>
+        <w:noProof/>
+        <w:lang w:eastAsia="fr-FR"/>
+      </w:rPr>
+      <w:drawing>
+        <wp:anchor distT="0" distB="0" distL="114300" distR="114300" simplePos="0" relativeHeight="251684864" behindDoc="0" locked="0" layoutInCell="1" allowOverlap="1">
+          <wp:simplePos x="0" y="0"/>
+          <wp:positionH relativeFrom="column">
+            <wp:posOffset>-788670</wp:posOffset>
+          </wp:positionH>
+          <wp:positionV relativeFrom="paragraph">
+            <wp:posOffset>-521970</wp:posOffset>
+          </wp:positionV>
+          <wp:extent cx="766445" cy="149860"/>
+          <wp:effectExtent l="19050" t="0" r="0" b="0"/>
+          <wp:wrapThrough wrapText="bothSides">
+            <wp:wrapPolygon edited="0">
+              <wp:start x="-537" y="0"/>
+              <wp:lineTo x="-537" y="19220"/>
+              <wp:lineTo x="21475" y="19220"/>
+              <wp:lineTo x="21475" y="0"/>
+              <wp:lineTo x="-537" y="0"/>
+            </wp:wrapPolygon>
+          </wp:wrapThrough>
+          <wp:docPr id="22" name="Image 14" descr="iT-Toolbox_logo.png"/>
+          <wp:cNvGraphicFramePr>
+            <a:graphicFrameLocks xmlns:a="http://schemas.openxmlformats.org/drawingml/2006/main" noChangeAspect="1"/>
+          </wp:cNvGraphicFramePr>
+          <a:graphic xmlns:a="http://schemas.openxmlformats.org/drawingml/2006/main">
+            <a:graphicData uri="http://schemas.openxmlformats.org/drawingml/2006/picture">
+              <pic:pic xmlns:pic="http://schemas.openxmlformats.org/drawingml/2006/picture">
+                <pic:nvPicPr>
+                  <pic:cNvPr id="0" name="iT-Toolbox_logo.png"/>
+                  <pic:cNvPicPr/>
+                </pic:nvPicPr>
+                <pic:blipFill>
+                  <a:blip r:embed="rId1"/>
+                  <a:stretch>
+                    <a:fillRect/>
+                  </a:stretch>
+                </pic:blipFill>
+                <pic:spPr>
+                  <a:xfrm>
+                    <a:off x="0" y="0"/>
+                    <a:ext cx="766445" cy="149860"/>
+                  </a:xfrm>
+                  <a:prstGeom prst="rect">
+                    <a:avLst/>
+                  </a:prstGeom>
+                </pic:spPr>
+              </pic:pic>
+            </a:graphicData>
+          </a:graphic>
+        </wp:anchor>
+      </w:drawing>
+    </w:r>
     <w:r>
       <w:rPr>
         <w:noProof/>
@@ -3343,7 +4441,7 @@
                   <pic:cNvPicPr/>
                 </pic:nvPicPr>
                 <pic:blipFill>
-                  <a:blip r:embed="rId1"/>
+                  <a:blip r:embed="rId2"/>
                   <a:stretch>
                     <a:fillRect/>
                   </a:stretch>
@@ -3369,7 +4467,7 @@
         <w:lang w:eastAsia="fr-FR"/>
       </w:rPr>
       <w:drawing>
-        <wp:anchor distT="0" distB="0" distL="114300" distR="114300" simplePos="0" relativeHeight="251673600" behindDoc="0" locked="0" layoutInCell="1" allowOverlap="1">
+        <wp:anchor distT="0" distB="0" distL="114300" distR="114300" simplePos="0" relativeHeight="251666431" behindDoc="0" locked="0" layoutInCell="1" allowOverlap="1">
           <wp:simplePos x="0" y="0"/>
           <wp:positionH relativeFrom="rightMargin">
             <wp:posOffset>-90170</wp:posOffset>
@@ -3392,7 +4490,7 @@
                   <pic:cNvPicPr/>
                 </pic:nvPicPr>
                 <pic:blipFill>
-                  <a:blip r:embed="rId2"/>
+                  <a:blip r:embed="rId3"/>
                   <a:stretch>
                     <a:fillRect/>
                   </a:stretch>
@@ -3428,6 +4526,63 @@
         <w:lang w:eastAsia="fr-FR"/>
       </w:rPr>
       <w:drawing>
+        <wp:anchor distT="0" distB="0" distL="114300" distR="114300" simplePos="0" relativeHeight="251677696" behindDoc="0" locked="0" layoutInCell="1" allowOverlap="1">
+          <wp:simplePos x="0" y="0"/>
+          <wp:positionH relativeFrom="column">
+            <wp:posOffset>-788035</wp:posOffset>
+          </wp:positionH>
+          <wp:positionV relativeFrom="paragraph">
+            <wp:posOffset>-523240</wp:posOffset>
+          </wp:positionV>
+          <wp:extent cx="768350" cy="152400"/>
+          <wp:effectExtent l="19050" t="0" r="0" b="0"/>
+          <wp:wrapThrough wrapText="bothSides">
+            <wp:wrapPolygon edited="0">
+              <wp:start x="-536" y="0"/>
+              <wp:lineTo x="-536" y="18900"/>
+              <wp:lineTo x="21421" y="18900"/>
+              <wp:lineTo x="21421" y="0"/>
+              <wp:lineTo x="-536" y="0"/>
+            </wp:wrapPolygon>
+          </wp:wrapThrough>
+          <wp:docPr id="16" name="Image 14" descr="iT-Toolbox_logo.png"/>
+          <wp:cNvGraphicFramePr>
+            <a:graphicFrameLocks xmlns:a="http://schemas.openxmlformats.org/drawingml/2006/main" noChangeAspect="1"/>
+          </wp:cNvGraphicFramePr>
+          <a:graphic xmlns:a="http://schemas.openxmlformats.org/drawingml/2006/main">
+            <a:graphicData uri="http://schemas.openxmlformats.org/drawingml/2006/picture">
+              <pic:pic xmlns:pic="http://schemas.openxmlformats.org/drawingml/2006/picture">
+                <pic:nvPicPr>
+                  <pic:cNvPr id="0" name="iT-Toolbox_logo.png"/>
+                  <pic:cNvPicPr/>
+                </pic:nvPicPr>
+                <pic:blipFill>
+                  <a:blip r:embed="rId1"/>
+                  <a:stretch>
+                    <a:fillRect/>
+                  </a:stretch>
+                </pic:blipFill>
+                <pic:spPr>
+                  <a:xfrm>
+                    <a:off x="0" y="0"/>
+                    <a:ext cx="768350" cy="152400"/>
+                  </a:xfrm>
+                  <a:prstGeom prst="rect">
+                    <a:avLst/>
+                  </a:prstGeom>
+                </pic:spPr>
+              </pic:pic>
+            </a:graphicData>
+          </a:graphic>
+        </wp:anchor>
+      </w:drawing>
+    </w:r>
+    <w:r>
+      <w:rPr>
+        <w:noProof/>
+        <w:lang w:eastAsia="fr-FR"/>
+      </w:rPr>
+      <w:drawing>
         <wp:anchor distT="0" distB="0" distL="114300" distR="114300" simplePos="0" relativeHeight="251667456" behindDoc="1" locked="0" layoutInCell="0" allowOverlap="1">
           <wp:simplePos x="0" y="0"/>
           <wp:positionH relativeFrom="page">
@@ -3451,7 +4606,7 @@
                   <pic:cNvPicPr/>
                 </pic:nvPicPr>
                 <pic:blipFill>
-                  <a:blip r:embed="rId1"/>
+                  <a:blip r:embed="rId2"/>
                   <a:stretch>
                     <a:fillRect/>
                   </a:stretch>
@@ -3500,7 +4655,7 @@
                   <pic:cNvPicPr/>
                 </pic:nvPicPr>
                 <pic:blipFill>
-                  <a:blip r:embed="rId2"/>
+                  <a:blip r:embed="rId3"/>
                   <a:stretch>
                     <a:fillRect/>
                   </a:stretch>
@@ -4611,6 +5766,18 @@
   </w:num>
   <w:num w:numId="13">
     <w:abstractNumId w:val="6"/>
+  </w:num>
+  <w:num w:numId="14">
+    <w:abstractNumId w:val="2"/>
+    <w:lvlOverride w:ilvl="0">
+      <w:startOverride w:val="1"/>
+    </w:lvlOverride>
+  </w:num>
+  <w:num w:numId="15">
+    <w:abstractNumId w:val="2"/>
+    <w:lvlOverride w:ilvl="0">
+      <w:startOverride w:val="1"/>
+    </w:lvlOverride>
   </w:num>
 </w:numbering>
 </file>
@@ -5253,6 +6420,17 @@
       <w:sz w:val="16"/>
       <w:szCs w:val="16"/>
     </w:rPr>
+  </w:style>
+  <w:style w:type="paragraph" w:styleId="Tabledesillustrations">
+    <w:name w:val="table of figures"/>
+    <w:basedOn w:val="Normal"/>
+    <w:next w:val="Normal"/>
+    <w:uiPriority w:val="99"/>
+    <w:unhideWhenUsed/>
+    <w:rsid w:val="00024CE6"/>
+    <w:pPr>
+      <w:spacing w:after="0"/>
+    </w:pPr>
   </w:style>
 </w:styles>
 </file>
@@ -6204,7 +7382,7 @@
 </file>
 
 <file path=customXml/itemProps2.xml><?xml version="1.0" encoding="utf-8"?>
-<ds:datastoreItem xmlns:ds="http://schemas.openxmlformats.org/officeDocument/2006/customXml" ds:itemID="{A5A5E562-D91D-42AD-B586-09DEB19463A8}">
+<ds:datastoreItem xmlns:ds="http://schemas.openxmlformats.org/officeDocument/2006/customXml" ds:itemID="{2010DC0E-B49E-4663-98E9-0BE77D38286C}">
   <ds:schemaRefs>
     <ds:schemaRef ds:uri="http://schemas.openxmlformats.org/officeDocument/2006/bibliography"/>
   </ds:schemaRefs>

</xml_diff>